<commit_message>
- updated journal - added optimize instrument - calculated dark correction
</commit_message>
<xml_diff>
--- a/doc/status/Statusberichte.docx
+++ b/doc/status/Statusberichte.docx
@@ -86,13 +86,30 @@
       <w:r>
         <w:t>Wir konnten die Meilensteine „Anforderungen“ und „Proof of Concept“ am 30.11.2016 abschliessen. Unser Kunde hat das Pflichtenheft nach einer Überarbeitung akzeptiert und unterzeichnet. Ein erster Prototyp um die Rückgabetypen abzubilden und die Verbindung zum Spektrometer herzustellen konnten wir in Swift implementieren. Nun geht es darum bis zum nächsten Meeting mit dem Kunden die Anforderungen der Priorität 1 umzusetzen.</w:t>
       </w:r>
-      <w:bookmarkStart w:id="0" w:name="_GoBack"/>
-      <w:bookmarkEnd w:id="0"/>
-    </w:p>
+    </w:p>
+    <w:p/>
+    <w:p>
+      <w:pPr>
+        <w:pStyle w:val="berschrift1"/>
+      </w:pPr>
+      <w:r>
+        <w:t>Statusbericht bis 03.01.2017</w:t>
+      </w:r>
+    </w:p>
+    <w:p>
+      <w:r>
+        <w:t>Am Meeting, vom 16.12.2016 konnten wir unseren ersten Prototypen präsentieren, welcher die Anforderungen mit Priorität 1 erfüllt. Wir hatten allerdings noch mit dem Interpretieren der Daten zu kämpfen. Kurz darauf, konnten wir den Fehler finden und haben diesen behoben. Zwischen Weihnachten und Neujahr, haben wir nicht weiter an der Bachelorthesis gearbeitet.</w:t>
+      </w:r>
+    </w:p>
+    <w:p/>
     <w:p/>
     <w:sectPr>
-      <w:headerReference w:type="default" r:id="rId6"/>
-      <w:footerReference w:type="default" r:id="rId7"/>
+      <w:headerReference w:type="even" r:id="rId6"/>
+      <w:headerReference w:type="default" r:id="rId7"/>
+      <w:footerReference w:type="even" r:id="rId8"/>
+      <w:footerReference w:type="default" r:id="rId9"/>
+      <w:headerReference w:type="first" r:id="rId10"/>
+      <w:footerReference w:type="first" r:id="rId11"/>
       <w:pgSz w:w="11900" w:h="16840"/>
       <w:pgMar w:top="1417" w:right="1417" w:bottom="1134" w:left="1417" w:header="708" w:footer="708" w:gutter="0"/>
       <w:cols w:space="708"/>
@@ -133,13 +150,37 @@
     <w:pPr>
       <w:pStyle w:val="Fuzeile"/>
     </w:pPr>
+  </w:p>
+</w:ftr>
+</file>
+
+<file path=word/footer2.xml><?xml version="1.0" encoding="utf-8"?>
+<w:ftr xmlns:wpc="http://schemas.microsoft.com/office/word/2010/wordprocessingCanvas" xmlns:mo="http://schemas.microsoft.com/office/mac/office/2008/main" xmlns:mc="http://schemas.openxmlformats.org/markup-compatibility/2006" xmlns:mv="urn:schemas-microsoft-com:mac:vml" xmlns:o="urn:schemas-microsoft-com:office:office" xmlns:r="http://schemas.openxmlformats.org/officeDocument/2006/relationships" xmlns:m="http://schemas.openxmlformats.org/officeDocument/2006/math" xmlns:v="urn:schemas-microsoft-com:vml" xmlns:wp14="http://schemas.microsoft.com/office/word/2010/wordprocessingDrawing" xmlns:wp="http://schemas.openxmlformats.org/drawingml/2006/wordprocessingDrawing" xmlns:w10="urn:schemas-microsoft-com:office:word" xmlns:w="http://schemas.openxmlformats.org/wordprocessingml/2006/main" xmlns:w14="http://schemas.microsoft.com/office/word/2010/wordml" xmlns:w15="http://schemas.microsoft.com/office/word/2012/wordml" xmlns:wpg="http://schemas.microsoft.com/office/word/2010/wordprocessingGroup" xmlns:wpi="http://schemas.microsoft.com/office/word/2010/wordprocessingInk" xmlns:wne="http://schemas.microsoft.com/office/word/2006/wordml" xmlns:wps="http://schemas.microsoft.com/office/word/2010/wordprocessingShape" mc:Ignorable="w14 w15 wp14">
+  <w:p>
+    <w:pPr>
+      <w:pStyle w:val="Fuzeile"/>
+    </w:pPr>
     <w:r>
       <w:tab/>
     </w:r>
     <w:r>
       <w:tab/>
-      <w:t>2. Oktober 2016</w:t>
     </w:r>
+    <w:r>
+      <w:t>3. Januar 2017</w:t>
+    </w:r>
+    <w:bookmarkStart w:id="0" w:name="_GoBack"/>
+    <w:bookmarkEnd w:id="0"/>
+  </w:p>
+</w:ftr>
+</file>
+
+<file path=word/footer3.xml><?xml version="1.0" encoding="utf-8"?>
+<w:ftr xmlns:wpc="http://schemas.microsoft.com/office/word/2010/wordprocessingCanvas" xmlns:mo="http://schemas.microsoft.com/office/mac/office/2008/main" xmlns:mc="http://schemas.openxmlformats.org/markup-compatibility/2006" xmlns:mv="urn:schemas-microsoft-com:mac:vml" xmlns:o="urn:schemas-microsoft-com:office:office" xmlns:r="http://schemas.openxmlformats.org/officeDocument/2006/relationships" xmlns:m="http://schemas.openxmlformats.org/officeDocument/2006/math" xmlns:v="urn:schemas-microsoft-com:vml" xmlns:wp14="http://schemas.microsoft.com/office/word/2010/wordprocessingDrawing" xmlns:wp="http://schemas.openxmlformats.org/drawingml/2006/wordprocessingDrawing" xmlns:w10="urn:schemas-microsoft-com:office:word" xmlns:w="http://schemas.openxmlformats.org/wordprocessingml/2006/main" xmlns:w14="http://schemas.microsoft.com/office/word/2010/wordml" xmlns:w15="http://schemas.microsoft.com/office/word/2012/wordml" xmlns:wpg="http://schemas.microsoft.com/office/word/2010/wordprocessingGroup" xmlns:wpi="http://schemas.microsoft.com/office/word/2010/wordprocessingInk" xmlns:wne="http://schemas.microsoft.com/office/word/2006/wordml" xmlns:wps="http://schemas.microsoft.com/office/word/2010/wordprocessingShape" mc:Ignorable="w14 w15 wp14">
+  <w:p>
+    <w:pPr>
+      <w:pStyle w:val="Fuzeile"/>
+    </w:pPr>
   </w:p>
 </w:ftr>
 </file>
@@ -170,6 +211,16 @@
 </file>
 
 <file path=word/header1.xml><?xml version="1.0" encoding="utf-8"?>
+<w:hdr xmlns:wpc="http://schemas.microsoft.com/office/word/2010/wordprocessingCanvas" xmlns:mo="http://schemas.microsoft.com/office/mac/office/2008/main" xmlns:mc="http://schemas.openxmlformats.org/markup-compatibility/2006" xmlns:mv="urn:schemas-microsoft-com:mac:vml" xmlns:o="urn:schemas-microsoft-com:office:office" xmlns:r="http://schemas.openxmlformats.org/officeDocument/2006/relationships" xmlns:m="http://schemas.openxmlformats.org/officeDocument/2006/math" xmlns:v="urn:schemas-microsoft-com:vml" xmlns:wp14="http://schemas.microsoft.com/office/word/2010/wordprocessingDrawing" xmlns:wp="http://schemas.openxmlformats.org/drawingml/2006/wordprocessingDrawing" xmlns:w10="urn:schemas-microsoft-com:office:word" xmlns:w="http://schemas.openxmlformats.org/wordprocessingml/2006/main" xmlns:w14="http://schemas.microsoft.com/office/word/2010/wordml" xmlns:w15="http://schemas.microsoft.com/office/word/2012/wordml" xmlns:wpg="http://schemas.microsoft.com/office/word/2010/wordprocessingGroup" xmlns:wpi="http://schemas.microsoft.com/office/word/2010/wordprocessingInk" xmlns:wne="http://schemas.microsoft.com/office/word/2006/wordml" xmlns:wps="http://schemas.microsoft.com/office/word/2010/wordprocessingShape" mc:Ignorable="w14 w15 wp14">
+  <w:p>
+    <w:pPr>
+      <w:pStyle w:val="Kopfzeile"/>
+    </w:pPr>
+  </w:p>
+</w:hdr>
+</file>
+
+<file path=word/header2.xml><?xml version="1.0" encoding="utf-8"?>
 <w:hdr xmlns:wpc="http://schemas.microsoft.com/office/word/2010/wordprocessingCanvas" xmlns:mo="http://schemas.microsoft.com/office/mac/office/2008/main" xmlns:mc="http://schemas.openxmlformats.org/markup-compatibility/2006" xmlns:mv="urn:schemas-microsoft-com:mac:vml" xmlns:o="urn:schemas-microsoft-com:office:office" xmlns:r="http://schemas.openxmlformats.org/officeDocument/2006/relationships" xmlns:m="http://schemas.openxmlformats.org/officeDocument/2006/math" xmlns:v="urn:schemas-microsoft-com:vml" xmlns:wp14="http://schemas.microsoft.com/office/word/2010/wordprocessingDrawing" xmlns:wp="http://schemas.openxmlformats.org/drawingml/2006/wordprocessingDrawing" xmlns:w10="urn:schemas-microsoft-com:office:word" xmlns:w="http://schemas.openxmlformats.org/wordprocessingml/2006/main" xmlns:w14="http://schemas.microsoft.com/office/word/2010/wordml" xmlns:w15="http://schemas.microsoft.com/office/word/2012/wordml" xmlns:wpg="http://schemas.microsoft.com/office/word/2010/wordprocessingGroup" xmlns:wpi="http://schemas.microsoft.com/office/word/2010/wordprocessingInk" xmlns:wne="http://schemas.microsoft.com/office/word/2006/wordml" xmlns:wps="http://schemas.microsoft.com/office/word/2010/wordprocessingShape" mc:Ignorable="w14 w15 wp14">
   <w:p>
     <w:pPr>
@@ -195,6 +246,16 @@
       <w:tab/>
       <w:t>an Mobiles Device</w:t>
     </w:r>
+  </w:p>
+</w:hdr>
+</file>
+
+<file path=word/header3.xml><?xml version="1.0" encoding="utf-8"?>
+<w:hdr xmlns:wpc="http://schemas.microsoft.com/office/word/2010/wordprocessingCanvas" xmlns:mo="http://schemas.microsoft.com/office/mac/office/2008/main" xmlns:mc="http://schemas.openxmlformats.org/markup-compatibility/2006" xmlns:mv="urn:schemas-microsoft-com:mac:vml" xmlns:o="urn:schemas-microsoft-com:office:office" xmlns:r="http://schemas.openxmlformats.org/officeDocument/2006/relationships" xmlns:m="http://schemas.openxmlformats.org/officeDocument/2006/math" xmlns:v="urn:schemas-microsoft-com:vml" xmlns:wp14="http://schemas.microsoft.com/office/word/2010/wordprocessingDrawing" xmlns:wp="http://schemas.openxmlformats.org/drawingml/2006/wordprocessingDrawing" xmlns:w10="urn:schemas-microsoft-com:office:word" xmlns:w="http://schemas.openxmlformats.org/wordprocessingml/2006/main" xmlns:w14="http://schemas.microsoft.com/office/word/2010/wordml" xmlns:w15="http://schemas.microsoft.com/office/word/2012/wordml" xmlns:wpg="http://schemas.microsoft.com/office/word/2010/wordprocessingGroup" xmlns:wpi="http://schemas.microsoft.com/office/word/2010/wordprocessingInk" xmlns:wne="http://schemas.microsoft.com/office/word/2006/wordml" xmlns:wps="http://schemas.microsoft.com/office/word/2010/wordprocessingShape" mc:Ignorable="w14 w15 wp14">
+  <w:p>
+    <w:pPr>
+      <w:pStyle w:val="Kopfzeile"/>
+    </w:pPr>
   </w:p>
 </w:hdr>
 </file>

</xml_diff>